<commit_message>
projectIdeas + git study
</commit_message>
<xml_diff>
--- a/Introduction to Programmming with Javascript Notes.docx
+++ b/Introduction to Programmming with Javascript Notes.docx
@@ -4468,6 +4468,46 @@
           <w:szCs w:val="24"/>
         </w:rPr>
         <w:t>if it’s make sense).</w:t>
+      </w:r>
+    </w:p>
+    <w:p>
+      <w:pPr>
+        <w:pStyle w:val="ListParagraph"/>
+        <w:numPr>
+          <w:ilvl w:val="0"/>
+          <w:numId w:val="1"/>
+        </w:numPr>
+        <w:rPr>
+          <w:rFonts w:ascii="Arial Unicode MS" w:eastAsia="Arial Unicode MS" w:hAnsi="Arial Unicode MS" w:cs="Arial Unicode MS"/>
+          <w:sz w:val="24"/>
+          <w:szCs w:val="24"/>
+        </w:rPr>
+      </w:pPr>
+      <w:r>
+        <w:rPr>
+          <w:rFonts w:ascii="Arial Unicode MS" w:eastAsia="Arial Unicode MS" w:hAnsi="Arial Unicode MS" w:cs="Arial Unicode MS"/>
+          <w:sz w:val="24"/>
+          <w:szCs w:val="24"/>
+        </w:rPr>
+        <w:t xml:space="preserve">When we do not pass a parameter in filter method all the values of the array will not </w:t>
+      </w:r>
+      <w:proofErr w:type="spellStart"/>
+      <w:r>
+        <w:rPr>
+          <w:rFonts w:ascii="Arial Unicode MS" w:eastAsia="Arial Unicode MS" w:hAnsi="Arial Unicode MS" w:cs="Arial Unicode MS"/>
+          <w:sz w:val="24"/>
+          <w:szCs w:val="24"/>
+        </w:rPr>
+        <w:t>saved</w:t>
+      </w:r>
+      <w:proofErr w:type="spellEnd"/>
+      <w:r>
+        <w:rPr>
+          <w:rFonts w:ascii="Arial Unicode MS" w:eastAsia="Arial Unicode MS" w:hAnsi="Arial Unicode MS" w:cs="Arial Unicode MS"/>
+          <w:sz w:val="24"/>
+          <w:szCs w:val="24"/>
+        </w:rPr>
+        <w:t xml:space="preserve"> into the new array as when there is no condition to check the filter will mark the condition as true.</w:t>
       </w:r>
       <w:bookmarkStart w:id="0" w:name="_GoBack"/>
       <w:bookmarkEnd w:id="0"/>

</xml_diff>